<commit_message>
Updated use cases and requirements
</commit_message>
<xml_diff>
--- a/New Use Cases.docx
+++ b/New Use Cases.docx
@@ -41,7 +41,13 @@
         <w:t>UC1</w:t>
       </w:r>
       <w:r>
-        <w:t>: Setup Survey</w:t>
+        <w:t xml:space="preserve">: </w:t>
+      </w:r>
+      <w:r>
+        <w:t>‘’</w:t>
+      </w:r>
+      <w:r>
+        <w:t xml:space="preserve"> Survey</w:t>
       </w:r>
     </w:p>
     <w:p>
@@ -53,7 +59,13 @@
         <w:t>Primary Actor</w:t>
       </w:r>
       <w:r>
-        <w:t>: Administrator</w:t>
+        <w:t xml:space="preserve">: </w:t>
+      </w:r>
+      <w:r>
+        <w:t xml:space="preserve">Secretary, </w:t>
+      </w:r>
+      <w:r>
+        <w:t>Administrator</w:t>
       </w:r>
     </w:p>
     <w:p>
@@ -65,13 +77,17 @@
         <w:t>Precondition</w:t>
       </w:r>
       <w:r>
-        <w:t>: Administrator m</w:t>
+        <w:t xml:space="preserve">: </w:t>
+      </w:r>
+      <w:r>
+        <w:t xml:space="preserve">Secretary or </w:t>
+      </w:r>
+      <w:r>
+        <w:t>Administrator m</w:t>
       </w:r>
       <w:r>
         <w:t>u</w:t>
       </w:r>
-      <w:bookmarkStart w:id="0" w:name="_GoBack"/>
-      <w:bookmarkEnd w:id="0"/>
       <w:r>
         <w:t>st be logged in</w:t>
       </w:r>
@@ -100,7 +116,13 @@
         </w:numPr>
       </w:pPr>
       <w:r>
-        <w:t>Enter name of the Survey</w:t>
+        <w:t xml:space="preserve">Enter </w:t>
+      </w:r>
+      <w:r>
+        <w:t>type</w:t>
+      </w:r>
+      <w:r>
+        <w:t xml:space="preserve"> of the Survey</w:t>
       </w:r>
     </w:p>
     <w:p>
@@ -112,7 +134,7 @@
         </w:numPr>
       </w:pPr>
       <w:r>
-        <w:t>Enter description of the survey</w:t>
+        <w:t>Find course section</w:t>
       </w:r>
     </w:p>
     <w:p>
@@ -124,7 +146,7 @@
         </w:numPr>
       </w:pPr>
       <w:r>
-        <w:t>Build/Reuse Survey</w:t>
+        <w:t>Unlock section</w:t>
       </w:r>
     </w:p>
     <w:p>
@@ -136,7 +158,7 @@
         </w:numPr>
       </w:pPr>
       <w:r>
-        <w:t>Set the Start and End date/time for the survey</w:t>
+        <w:t>Wait for students to fill survey</w:t>
       </w:r>
     </w:p>
     <w:p>
@@ -148,7 +170,7 @@
         </w:numPr>
       </w:pPr>
       <w:r>
-        <w:t>Send Survey to everyone or a selected group</w:t>
+        <w:t>Lock section</w:t>
       </w:r>
     </w:p>
     <w:p>
@@ -157,7 +179,61 @@
           <w:b/>
           <w:i/>
         </w:rPr>
-        <w:t>Exception Scenario</w:t>
+        <w:t>UC2</w:t>
+      </w:r>
+      <w:r>
+        <w:t xml:space="preserve">: </w:t>
+      </w:r>
+      <w:r>
+        <w:t xml:space="preserve">View </w:t>
+      </w:r>
+      <w:r>
+        <w:t>Survey Report</w:t>
+      </w:r>
+    </w:p>
+    <w:p>
+      <w:r>
+        <w:rPr>
+          <w:b/>
+          <w:i/>
+        </w:rPr>
+        <w:t>Primary Actor</w:t>
+      </w:r>
+      <w:r>
+        <w:t xml:space="preserve">: </w:t>
+      </w:r>
+      <w:r>
+        <w:t>Instructor, Dean, Provost, President</w:t>
+      </w:r>
+    </w:p>
+    <w:p>
+      <w:r>
+        <w:rPr>
+          <w:b/>
+          <w:i/>
+        </w:rPr>
+        <w:t>Precondition</w:t>
+      </w:r>
+      <w:r>
+        <w:t xml:space="preserve">: </w:t>
+      </w:r>
+      <w:r>
+        <w:t>The actor</w:t>
+      </w:r>
+      <w:r>
+        <w:t xml:space="preserve"> </w:t>
+      </w:r>
+      <w:r>
+        <w:t>must be logged in</w:t>
+      </w:r>
+    </w:p>
+    <w:p>
+      <w:r>
+        <w:rPr>
+          <w:b/>
+          <w:i/>
+        </w:rPr>
+        <w:t>Main Success Scenario</w:t>
       </w:r>
       <w:r>
         <w:t>:</w:t>
@@ -168,11 +244,105 @@
         <w:pStyle w:val="ListParagraph"/>
         <w:numPr>
           <w:ilvl w:val="0"/>
-          <w:numId w:val="8"/>
+          <w:numId w:val="10"/>
         </w:numPr>
       </w:pPr>
       <w:r>
-        <w:t>Less than 50% of the survey is filled and survey time is over</w:t>
+        <w:t xml:space="preserve">See a list of </w:t>
+      </w:r>
+      <w:r>
+        <w:t>cours</w:t>
+      </w:r>
+      <w:r>
+        <w:t>e</w:t>
+      </w:r>
+      <w:r>
+        <w:t>s for the current semester</w:t>
+      </w:r>
+    </w:p>
+    <w:p>
+      <w:pPr>
+        <w:pStyle w:val="ListParagraph"/>
+        <w:numPr>
+          <w:ilvl w:val="0"/>
+          <w:numId w:val="10"/>
+        </w:numPr>
+      </w:pPr>
+      <w:r>
+        <w:t>Choose course with filled survey</w:t>
+      </w:r>
+    </w:p>
+    <w:p>
+      <w:pPr>
+        <w:pStyle w:val="ListParagraph"/>
+        <w:numPr>
+          <w:ilvl w:val="0"/>
+          <w:numId w:val="10"/>
+        </w:numPr>
+      </w:pPr>
+      <w:r>
+        <w:t>View Survey</w:t>
+      </w:r>
+    </w:p>
+    <w:p>
+      <w:pPr>
+        <w:rPr>
+          <w:b/>
+          <w:i/>
+        </w:rPr>
+      </w:pPr>
+      <w:r>
+        <w:rPr>
+          <w:b/>
+          <w:i/>
+        </w:rPr>
+        <w:t>Alternative Scenario</w:t>
+      </w:r>
+      <w:r>
+        <w:rPr>
+          <w:b/>
+          <w:i/>
+        </w:rPr>
+        <w:t>:</w:t>
+      </w:r>
+    </w:p>
+    <w:p>
+      <w:pPr>
+        <w:pStyle w:val="ListParagraph"/>
+        <w:numPr>
+          <w:ilvl w:val="0"/>
+          <w:numId w:val="24"/>
+        </w:numPr>
+      </w:pPr>
+      <w:r>
+        <w:t>The instructor can choose to view courses for previous semesters</w:t>
+      </w:r>
+    </w:p>
+    <w:p>
+      <w:pPr>
+        <w:rPr>
+          <w:b/>
+          <w:i/>
+        </w:rPr>
+      </w:pPr>
+      <w:r>
+        <w:rPr>
+          <w:b/>
+          <w:i/>
+        </w:rPr>
+        <w:t>Exception Scenario:</w:t>
+      </w:r>
+    </w:p>
+    <w:p>
+      <w:pPr>
+        <w:pStyle w:val="ListParagraph"/>
+        <w:numPr>
+          <w:ilvl w:val="0"/>
+          <w:numId w:val="11"/>
+        </w:numPr>
+      </w:pPr>
+      <w:r>
+        <w:t>No completed surveys for any of the instructor’s courses for the semester</w:t>
       </w:r>
     </w:p>
     <w:p>
@@ -184,1074 +354,15 @@
         </w:numPr>
       </w:pPr>
       <w:r>
-        <w:t xml:space="preserve">System should allow the administrator to extend date if necessary </w:t>
-      </w:r>
-    </w:p>
-    <w:p/>
-    <w:p>
-      <w:r>
-        <w:rPr>
-          <w:b/>
-          <w:i/>
-        </w:rPr>
-        <w:t>UC2</w:t>
-      </w:r>
-      <w:r>
-        <w:t xml:space="preserve">: </w:t>
-      </w:r>
-      <w:r>
-        <w:t>View Course Survey</w:t>
+        <w:t>List of courses for the instructor is empty</w:t>
+      </w:r>
+      <w:r>
+        <w:t>.</w:t>
       </w:r>
     </w:p>
     <w:p>
-      <w:r>
-        <w:rPr>
-          <w:b/>
-          <w:i/>
-        </w:rPr>
-        <w:t>Primary Actor</w:t>
-      </w:r>
-      <w:r>
-        <w:t xml:space="preserve">: </w:t>
-      </w:r>
-      <w:r>
-        <w:t>Students</w:t>
-      </w:r>
-    </w:p>
-    <w:p>
-      <w:r>
-        <w:rPr>
-          <w:b/>
-          <w:i/>
-        </w:rPr>
-        <w:t>Precondition</w:t>
-      </w:r>
-      <w:r>
-        <w:t xml:space="preserve">: </w:t>
-      </w:r>
-      <w:r>
-        <w:t xml:space="preserve">Students </w:t>
-      </w:r>
-      <w:r>
-        <w:t>must be logged in</w:t>
-      </w:r>
-    </w:p>
-    <w:p>
-      <w:r>
-        <w:rPr>
-          <w:b/>
-          <w:i/>
-        </w:rPr>
-        <w:t>Main Success Scenario</w:t>
-      </w:r>
-      <w:r>
-        <w:t>:</w:t>
-      </w:r>
-    </w:p>
-    <w:p>
-      <w:pPr>
-        <w:pStyle w:val="ListParagraph"/>
-        <w:numPr>
-          <w:ilvl w:val="0"/>
-          <w:numId w:val="10"/>
-        </w:numPr>
-      </w:pPr>
-      <w:r>
-        <w:t>See a list of Course take in the semester</w:t>
-      </w:r>
-    </w:p>
-    <w:p>
-      <w:pPr>
-        <w:pStyle w:val="ListParagraph"/>
-        <w:numPr>
-          <w:ilvl w:val="0"/>
-          <w:numId w:val="10"/>
-        </w:numPr>
-      </w:pPr>
-      <w:r>
-        <w:t>See Progress bar of the surveys in the view</w:t>
-      </w:r>
-    </w:p>
-    <w:p>
-      <w:pPr>
-        <w:pStyle w:val="ListParagraph"/>
-        <w:numPr>
-          <w:ilvl w:val="0"/>
-          <w:numId w:val="10"/>
-        </w:numPr>
-      </w:pPr>
-      <w:r>
-        <w:t>Enter desired course</w:t>
-      </w:r>
-    </w:p>
-    <w:p>
-      <w:pPr>
-        <w:pStyle w:val="ListParagraph"/>
-        <w:numPr>
-          <w:ilvl w:val="0"/>
-          <w:numId w:val="10"/>
-        </w:numPr>
-      </w:pPr>
-      <w:r>
-        <w:t>Fill the survey</w:t>
-      </w:r>
-    </w:p>
-    <w:p>
-      <w:pPr>
-        <w:pStyle w:val="ListParagraph"/>
-        <w:numPr>
-          <w:ilvl w:val="0"/>
-          <w:numId w:val="10"/>
-        </w:numPr>
-      </w:pPr>
-      <w:r>
-        <w:t>Save changes to survey</w:t>
-      </w:r>
-    </w:p>
-    <w:p>
-      <w:pPr>
-        <w:pStyle w:val="ListParagraph"/>
-        <w:numPr>
-          <w:ilvl w:val="0"/>
-          <w:numId w:val="10"/>
-        </w:numPr>
-      </w:pPr>
-      <w:r>
-        <w:t>See Progress bar of current surveys</w:t>
-      </w:r>
-    </w:p>
-    <w:p>
-      <w:pPr>
-        <w:pStyle w:val="ListParagraph"/>
-        <w:numPr>
-          <w:ilvl w:val="0"/>
-          <w:numId w:val="10"/>
-        </w:numPr>
-      </w:pPr>
-      <w:r>
-        <w:t>Submit survey when filled</w:t>
-      </w:r>
-    </w:p>
-    <w:p>
-      <w:pPr>
-        <w:rPr>
-          <w:b/>
-          <w:i/>
-        </w:rPr>
-      </w:pPr>
-      <w:r>
-        <w:rPr>
-          <w:b/>
-          <w:i/>
-        </w:rPr>
-        <w:t>Exception Scenario:</w:t>
-      </w:r>
-    </w:p>
-    <w:p>
-      <w:pPr>
-        <w:pStyle w:val="ListParagraph"/>
-        <w:numPr>
-          <w:ilvl w:val="0"/>
-          <w:numId w:val="11"/>
-        </w:numPr>
-      </w:pPr>
-      <w:r>
-        <w:t xml:space="preserve">Student </w:t>
-      </w:r>
-      <w:r>
-        <w:t>has dropped some courses before the survey start</w:t>
-      </w:r>
-    </w:p>
-    <w:p>
-      <w:pPr>
-        <w:pStyle w:val="ListParagraph"/>
-        <w:numPr>
-          <w:ilvl w:val="0"/>
-          <w:numId w:val="9"/>
-        </w:numPr>
-      </w:pPr>
-      <w:r>
-        <w:t>System shouldn’t display this course</w:t>
-      </w:r>
-    </w:p>
-    <w:p>
-      <w:pPr>
-        <w:pStyle w:val="ListParagraph"/>
-        <w:numPr>
-          <w:ilvl w:val="0"/>
-          <w:numId w:val="11"/>
-        </w:numPr>
-      </w:pPr>
-      <w:r>
-        <w:t>Survey data can</w:t>
-      </w:r>
-      <w:r>
-        <w:t>’t be changed after submission</w:t>
-      </w:r>
-    </w:p>
-    <w:p>
-      <w:pPr>
-        <w:pStyle w:val="ListParagraph"/>
-        <w:numPr>
-          <w:ilvl w:val="0"/>
-          <w:numId w:val="9"/>
-        </w:numPr>
-      </w:pPr>
-      <w:r>
-        <w:lastRenderedPageBreak/>
-        <w:t>System should disable courses with submitted surveys.</w:t>
-      </w:r>
-    </w:p>
-    <w:p>
-      <w:r>
-        <w:rPr>
-          <w:b/>
-          <w:i/>
-        </w:rPr>
-        <w:t>UC</w:t>
-      </w:r>
-      <w:r>
-        <w:rPr>
-          <w:b/>
-          <w:i/>
-        </w:rPr>
-        <w:t>3</w:t>
-      </w:r>
-      <w:r>
-        <w:rPr>
-          <w:b/>
-          <w:i/>
-        </w:rPr>
-        <w:t>:</w:t>
-      </w:r>
-      <w:r>
-        <w:t xml:space="preserve"> Notif</w:t>
-      </w:r>
-      <w:r>
-        <w:t>ication</w:t>
-      </w:r>
-    </w:p>
-    <w:p>
-      <w:r>
-        <w:rPr>
-          <w:b/>
-          <w:i/>
-        </w:rPr>
-        <w:t>Primary Actor</w:t>
-      </w:r>
-      <w:r>
-        <w:t>:</w:t>
-      </w:r>
-      <w:r>
-        <w:t xml:space="preserve"> </w:t>
-      </w:r>
-      <w:r>
-        <w:t>System</w:t>
-      </w:r>
-    </w:p>
-    <w:p>
-      <w:r>
-        <w:rPr>
-          <w:b/>
-          <w:i/>
-        </w:rPr>
-        <w:t>Precondition:</w:t>
-      </w:r>
-      <w:r>
-        <w:t xml:space="preserve">  Survey setup is complete</w:t>
-      </w:r>
-    </w:p>
-    <w:p>
-      <w:pPr>
-        <w:rPr>
-          <w:b/>
-          <w:i/>
-        </w:rPr>
-      </w:pPr>
-      <w:r>
-        <w:rPr>
-          <w:b/>
-          <w:i/>
-        </w:rPr>
-        <w:t>Main Success Scenario:</w:t>
-      </w:r>
-    </w:p>
-    <w:p>
-      <w:pPr>
-        <w:pStyle w:val="ListParagraph"/>
-        <w:numPr>
-          <w:ilvl w:val="0"/>
-          <w:numId w:val="12"/>
-        </w:numPr>
-      </w:pPr>
-      <w:r>
-        <w:t xml:space="preserve">Send notification Email to students associated to </w:t>
-      </w:r>
-      <w:r>
-        <w:t>the</w:t>
-      </w:r>
-      <w:r>
-        <w:t xml:space="preserve"> survey</w:t>
-      </w:r>
-      <w:r>
-        <w:t xml:space="preserve"> when it starts</w:t>
-      </w:r>
-    </w:p>
-    <w:p>
-      <w:pPr>
-        <w:pStyle w:val="ListParagraph"/>
-        <w:numPr>
-          <w:ilvl w:val="0"/>
-          <w:numId w:val="12"/>
-        </w:numPr>
-      </w:pPr>
-      <w:r>
-        <w:t xml:space="preserve">At half way through and also some moment (12hours) before the </w:t>
-      </w:r>
-      <w:r>
-        <w:t>end</w:t>
-      </w:r>
-      <w:r>
-        <w:t xml:space="preserve"> send notification to students on progress report</w:t>
-      </w:r>
-    </w:p>
-    <w:p>
-      <w:pPr>
-        <w:pStyle w:val="ListParagraph"/>
-        <w:numPr>
-          <w:ilvl w:val="0"/>
-          <w:numId w:val="12"/>
-        </w:numPr>
-      </w:pPr>
-      <w:r>
-        <w:t xml:space="preserve">Send </w:t>
-      </w:r>
-      <w:r>
-        <w:t>notification</w:t>
-      </w:r>
-      <w:r>
-        <w:t xml:space="preserve"> to student that are done with </w:t>
-      </w:r>
-      <w:r>
-        <w:t>their survey</w:t>
-      </w:r>
-    </w:p>
-    <w:p>
-      <w:pPr>
-        <w:rPr>
-          <w:b/>
-          <w:i/>
-        </w:rPr>
-      </w:pPr>
-      <w:r>
-        <w:rPr>
-          <w:b/>
-          <w:i/>
-        </w:rPr>
-        <w:t>Exception Scenario:</w:t>
-      </w:r>
-    </w:p>
-    <w:p>
-      <w:pPr>
-        <w:pStyle w:val="ListParagraph"/>
-        <w:numPr>
-          <w:ilvl w:val="0"/>
-          <w:numId w:val="13"/>
-        </w:numPr>
-      </w:pPr>
-      <w:r>
-        <w:t>When student have completed the survey</w:t>
-      </w:r>
-    </w:p>
-    <w:p>
-      <w:pPr>
-        <w:pStyle w:val="ListParagraph"/>
-        <w:numPr>
-          <w:ilvl w:val="0"/>
-          <w:numId w:val="9"/>
-        </w:numPr>
-      </w:pPr>
-      <w:r>
-        <w:t>System should only send notification to them immediately and once.</w:t>
-      </w:r>
-    </w:p>
-    <w:p>
-      <w:r>
-        <w:rPr>
-          <w:b/>
-          <w:i/>
-        </w:rPr>
-        <w:t>UC</w:t>
-      </w:r>
-      <w:r>
-        <w:rPr>
-          <w:b/>
-          <w:i/>
-        </w:rPr>
-        <w:t>4</w:t>
-      </w:r>
-      <w:r>
-        <w:t xml:space="preserve">: </w:t>
-      </w:r>
-      <w:r>
-        <w:t>Progress Bar</w:t>
-      </w:r>
-    </w:p>
-    <w:p>
-      <w:r>
-        <w:rPr>
-          <w:b/>
-          <w:i/>
-        </w:rPr>
-        <w:t>Primary Actor:</w:t>
-      </w:r>
-      <w:r>
-        <w:t xml:space="preserve"> Student, Administrator</w:t>
-      </w:r>
-    </w:p>
-    <w:p>
-      <w:r>
-        <w:rPr>
-          <w:b/>
-          <w:i/>
-        </w:rPr>
-        <w:t>Precondition:</w:t>
-      </w:r>
-      <w:r>
-        <w:t xml:space="preserve"> Systems User are Logged in </w:t>
-      </w:r>
-    </w:p>
-    <w:p>
-      <w:pPr>
-        <w:rPr>
-          <w:b/>
-          <w:i/>
-        </w:rPr>
-      </w:pPr>
-      <w:r>
-        <w:rPr>
-          <w:b/>
-          <w:i/>
-        </w:rPr>
-        <w:t>Main Success Scenario:</w:t>
-      </w:r>
-    </w:p>
-    <w:p>
-      <w:pPr>
-        <w:pStyle w:val="ListParagraph"/>
-        <w:numPr>
-          <w:ilvl w:val="0"/>
-          <w:numId w:val="14"/>
-        </w:numPr>
-      </w:pPr>
-      <w:r>
-        <w:t>Student should see the progress bar indicating how much he/she has filled on the courses</w:t>
-      </w:r>
-    </w:p>
-    <w:p>
-      <w:pPr>
-        <w:pStyle w:val="ListParagraph"/>
-        <w:numPr>
-          <w:ilvl w:val="0"/>
-          <w:numId w:val="14"/>
-        </w:numPr>
-      </w:pPr>
-      <w:r>
-        <w:t>Administrator should be able to see percentage of completed survey per course</w:t>
-      </w:r>
-    </w:p>
-    <w:p>
-      <w:pPr>
-        <w:pStyle w:val="ListParagraph"/>
-        <w:numPr>
-          <w:ilvl w:val="0"/>
-          <w:numId w:val="14"/>
-        </w:numPr>
-      </w:pPr>
-      <w:r>
-        <w:t>Administrator should be able to see an average of completion for all the course</w:t>
-      </w:r>
-    </w:p>
-    <w:p>
-      <w:r>
-        <w:rPr>
-          <w:b/>
-          <w:i/>
-        </w:rPr>
-        <w:t>Exception Scenario:</w:t>
-      </w:r>
-      <w:r>
-        <w:t xml:space="preserve"> none</w:t>
-      </w:r>
-      <w:r>
-        <w:t xml:space="preserve"> </w:t>
-      </w:r>
-    </w:p>
-    <w:p>
-      <w:r>
-        <w:rPr>
-          <w:b/>
-          <w:i/>
-        </w:rPr>
-        <w:t>UC</w:t>
-      </w:r>
-      <w:r>
-        <w:rPr>
-          <w:b/>
-          <w:i/>
-        </w:rPr>
-        <w:t>5</w:t>
-      </w:r>
-      <w:r>
-        <w:rPr>
-          <w:b/>
-          <w:i/>
-        </w:rPr>
-        <w:t>:</w:t>
-      </w:r>
-      <w:r>
-        <w:t xml:space="preserve"> </w:t>
-      </w:r>
-      <w:r>
-        <w:t>Survey Analysis</w:t>
-      </w:r>
-    </w:p>
-    <w:p>
-      <w:r>
-        <w:rPr>
-          <w:b/>
-          <w:i/>
-        </w:rPr>
-        <w:t>Primary Actor:</w:t>
-      </w:r>
-      <w:r>
-        <w:t xml:space="preserve"> Administrator</w:t>
-      </w:r>
-    </w:p>
-    <w:p>
-      <w:r>
-        <w:rPr>
-          <w:b/>
-          <w:i/>
-        </w:rPr>
-        <w:t>Precondition:</w:t>
-      </w:r>
-      <w:r>
-        <w:t xml:space="preserve"> Survey End date has passed</w:t>
-      </w:r>
-    </w:p>
-    <w:p>
-      <w:pPr>
-        <w:rPr>
-          <w:b/>
-          <w:i/>
-        </w:rPr>
-      </w:pPr>
-      <w:r>
-        <w:rPr>
-          <w:b/>
-          <w:i/>
-        </w:rPr>
-        <w:t>Main Success Scenario:</w:t>
-      </w:r>
-    </w:p>
-    <w:p>
-      <w:pPr>
-        <w:pStyle w:val="ListParagraph"/>
-        <w:numPr>
-          <w:ilvl w:val="0"/>
-          <w:numId w:val="16"/>
-        </w:numPr>
-      </w:pPr>
-      <w:r>
-        <w:t>View old and new survey record by term</w:t>
-      </w:r>
-    </w:p>
-    <w:p>
-      <w:pPr>
-        <w:pStyle w:val="ListParagraph"/>
-        <w:numPr>
-          <w:ilvl w:val="0"/>
-          <w:numId w:val="16"/>
-        </w:numPr>
-      </w:pPr>
-      <w:r>
-        <w:t xml:space="preserve">Export any of the select survey in csv, </w:t>
-      </w:r>
-      <w:proofErr w:type="spellStart"/>
-      <w:r>
-        <w:t>json</w:t>
-      </w:r>
-      <w:proofErr w:type="spellEnd"/>
-      <w:r>
-        <w:t xml:space="preserve">, xml, excel </w:t>
-      </w:r>
-      <w:proofErr w:type="spellStart"/>
-      <w:r>
-        <w:t>etc</w:t>
-      </w:r>
-      <w:proofErr w:type="spellEnd"/>
-    </w:p>
-    <w:p>
-      <w:pPr>
-        <w:pStyle w:val="ListParagraph"/>
-        <w:numPr>
-          <w:ilvl w:val="0"/>
-          <w:numId w:val="16"/>
-        </w:numPr>
-      </w:pPr>
-      <w:r>
-        <w:t xml:space="preserve">View average of an indicator </w:t>
-      </w:r>
-      <w:r>
-        <w:t>for a course by</w:t>
-      </w:r>
-      <w:r>
-        <w:t xml:space="preserve"> </w:t>
-      </w:r>
-      <w:r>
-        <w:t>faculty</w:t>
-      </w:r>
-    </w:p>
-    <w:p>
-      <w:pPr>
-        <w:pStyle w:val="ListParagraph"/>
-        <w:numPr>
-          <w:ilvl w:val="0"/>
-          <w:numId w:val="16"/>
-        </w:numPr>
-      </w:pPr>
-      <w:r>
-        <w:t>View a</w:t>
-      </w:r>
-      <w:r>
-        <w:t>verage of an</w:t>
-      </w:r>
-      <w:r>
-        <w:t xml:space="preserve"> indicator for all courses by faculty</w:t>
-      </w:r>
-    </w:p>
-    <w:p>
-      <w:pPr>
-        <w:pStyle w:val="ListParagraph"/>
-        <w:numPr>
-          <w:ilvl w:val="0"/>
-          <w:numId w:val="16"/>
-        </w:numPr>
-      </w:pPr>
-      <w:r>
-        <w:t>View average of an indicator for all student</w:t>
-      </w:r>
-    </w:p>
-    <w:p>
-      <w:pPr>
-        <w:pStyle w:val="ListParagraph"/>
-        <w:numPr>
-          <w:ilvl w:val="0"/>
-          <w:numId w:val="16"/>
-        </w:numPr>
-      </w:pPr>
-      <w:r>
-        <w:t>View average of an indicator for all student in a particular school</w:t>
-      </w:r>
-    </w:p>
-    <w:p>
-      <w:pPr>
-        <w:pStyle w:val="ListParagraph"/>
-        <w:numPr>
-          <w:ilvl w:val="0"/>
-          <w:numId w:val="16"/>
-        </w:numPr>
-      </w:pPr>
-      <w:r>
-        <w:lastRenderedPageBreak/>
-        <w:t>View average of an indicator for a major in a course.</w:t>
-      </w:r>
-    </w:p>
-    <w:p>
-      <w:pPr>
-        <w:pStyle w:val="ListParagraph"/>
-        <w:numPr>
-          <w:ilvl w:val="0"/>
-          <w:numId w:val="16"/>
-        </w:numPr>
-      </w:pPr>
-      <w:r>
-        <w:t>View average of an indicator for all course taken by a major</w:t>
-      </w:r>
-    </w:p>
-    <w:p>
-      <w:pPr>
-        <w:pStyle w:val="ListParagraph"/>
-        <w:numPr>
-          <w:ilvl w:val="0"/>
-          <w:numId w:val="16"/>
-        </w:numPr>
-      </w:pPr>
-      <w:r>
-        <w:t>View some of the averages against each other</w:t>
-      </w:r>
-    </w:p>
-    <w:p>
-      <w:pPr>
-        <w:pStyle w:val="ListParagraph"/>
-        <w:numPr>
-          <w:ilvl w:val="0"/>
-          <w:numId w:val="16"/>
-        </w:numPr>
-      </w:pPr>
-      <w:r>
-        <w:t>View average</w:t>
-      </w:r>
-      <w:r>
-        <w:t>s</w:t>
-      </w:r>
-      <w:r>
-        <w:t xml:space="preserve"> of </w:t>
-      </w:r>
-      <w:r>
-        <w:t>faculty</w:t>
-      </w:r>
-      <w:r>
-        <w:t xml:space="preserve"> against each other</w:t>
-      </w:r>
-      <w:r>
-        <w:t>.</w:t>
-      </w:r>
-    </w:p>
-    <w:p>
-      <w:pPr>
-        <w:pStyle w:val="ListParagraph"/>
-        <w:numPr>
-          <w:ilvl w:val="0"/>
-          <w:numId w:val="16"/>
-        </w:numPr>
-      </w:pPr>
-      <w:r>
-        <w:t>View averages of courses against each other.</w:t>
-      </w:r>
-    </w:p>
-    <w:p>
-      <w:r>
-        <w:rPr>
-          <w:b/>
-          <w:i/>
-        </w:rPr>
-        <w:t>Exception Scenario:</w:t>
-      </w:r>
-      <w:r>
-        <w:t xml:space="preserve"> none</w:t>
-      </w:r>
-    </w:p>
-    <w:p/>
-    <w:p>
-      <w:r>
-        <w:rPr>
-          <w:b/>
-          <w:i/>
-        </w:rPr>
-        <w:t>UC</w:t>
-      </w:r>
-      <w:r>
-        <w:rPr>
-          <w:b/>
-          <w:i/>
-        </w:rPr>
-        <w:t>6</w:t>
-      </w:r>
-      <w:r>
-        <w:rPr>
-          <w:b/>
-          <w:i/>
-        </w:rPr>
-        <w:t>:</w:t>
-      </w:r>
-      <w:r>
-        <w:t xml:space="preserve"> </w:t>
-      </w:r>
-      <w:r>
-        <w:t>Report</w:t>
-      </w:r>
-    </w:p>
-    <w:p>
-      <w:r>
-        <w:rPr>
-          <w:b/>
-          <w:i/>
-        </w:rPr>
-        <w:t>Primary Actor:</w:t>
-      </w:r>
-      <w:r>
-        <w:t xml:space="preserve"> </w:t>
-      </w:r>
-      <w:r>
-        <w:t>Faculty</w:t>
-      </w:r>
-    </w:p>
-    <w:p>
-      <w:r>
-        <w:rPr>
-          <w:b/>
-          <w:i/>
-        </w:rPr>
-        <w:t>Precondition:</w:t>
-      </w:r>
-      <w:r>
-        <w:t xml:space="preserve"> Logged In</w:t>
-      </w:r>
-    </w:p>
-    <w:p>
-      <w:pPr>
-        <w:rPr>
-          <w:b/>
-          <w:i/>
-        </w:rPr>
-      </w:pPr>
-      <w:r>
-        <w:rPr>
-          <w:b/>
-          <w:i/>
-        </w:rPr>
-        <w:t>Main Success Scenario:</w:t>
-      </w:r>
-    </w:p>
-    <w:p>
-      <w:pPr>
-        <w:pStyle w:val="ListParagraph"/>
-        <w:numPr>
-          <w:ilvl w:val="0"/>
-          <w:numId w:val="17"/>
-        </w:numPr>
-      </w:pPr>
-      <w:r>
-        <w:t>View average of an indicator for all his/her courses</w:t>
-      </w:r>
-    </w:p>
-    <w:p>
-      <w:pPr>
-        <w:pStyle w:val="ListParagraph"/>
-        <w:numPr>
-          <w:ilvl w:val="0"/>
-          <w:numId w:val="17"/>
-        </w:numPr>
-      </w:pPr>
-      <w:r>
-        <w:t>View average of an indicator for a course he/she is taken</w:t>
-      </w:r>
-    </w:p>
-    <w:p>
-      <w:pPr>
-        <w:pStyle w:val="ListParagraph"/>
-        <w:numPr>
-          <w:ilvl w:val="0"/>
-          <w:numId w:val="17"/>
-        </w:numPr>
-      </w:pPr>
-      <w:r>
-        <w:t xml:space="preserve">View average of an indicator for all </w:t>
-      </w:r>
-      <w:r>
-        <w:t>course with the same name</w:t>
-      </w:r>
-      <w:r>
-        <w:t xml:space="preserve"> that the faculty Is taken</w:t>
-      </w:r>
-    </w:p>
-    <w:p>
-      <w:pPr>
-        <w:pStyle w:val="ListParagraph"/>
-        <w:numPr>
-          <w:ilvl w:val="0"/>
-          <w:numId w:val="17"/>
-        </w:numPr>
-      </w:pPr>
-      <w:r>
-        <w:t>View average against each other</w:t>
-      </w:r>
-    </w:p>
-    <w:p>
-      <w:r>
-        <w:rPr>
-          <w:b/>
-          <w:i/>
-        </w:rPr>
-        <w:t>Exception Scenario:</w:t>
-      </w:r>
-      <w:r>
-        <w:t xml:space="preserve"> none</w:t>
-      </w:r>
-    </w:p>
-    <w:p>
-      <w:r>
-        <w:rPr>
-          <w:b/>
-          <w:i/>
-        </w:rPr>
-        <w:t>UC7:</w:t>
-      </w:r>
-      <w:r>
-        <w:t xml:space="preserve"> Quality assurance</w:t>
-      </w:r>
-    </w:p>
-    <w:p>
-      <w:r>
-        <w:rPr>
-          <w:b/>
-          <w:i/>
-        </w:rPr>
-        <w:t>Primary Actor:</w:t>
-      </w:r>
-      <w:r>
-        <w:t xml:space="preserve"> System</w:t>
-      </w:r>
-    </w:p>
-    <w:p>
-      <w:r>
-        <w:rPr>
-          <w:b/>
-          <w:i/>
-        </w:rPr>
-        <w:t>Precondition:</w:t>
-      </w:r>
-      <w:r>
-        <w:t xml:space="preserve">  After the survey is closed</w:t>
-      </w:r>
-    </w:p>
-    <w:p>
-      <w:pPr>
-        <w:rPr>
-          <w:b/>
-          <w:i/>
-        </w:rPr>
-      </w:pPr>
-      <w:r>
-        <w:rPr>
-          <w:b/>
-          <w:i/>
-        </w:rPr>
-        <w:t>Main Success Scenario:</w:t>
-      </w:r>
-    </w:p>
-    <w:p>
-      <w:pPr>
-        <w:pStyle w:val="ListParagraph"/>
-        <w:numPr>
-          <w:ilvl w:val="0"/>
-          <w:numId w:val="19"/>
-        </w:numPr>
-      </w:pPr>
-      <w:r>
-        <w:t>All student with the same rate for all indicators should be remove from the data analysis and Export</w:t>
-      </w:r>
-    </w:p>
-    <w:p>
-      <w:r>
-        <w:rPr>
-          <w:b/>
-          <w:i/>
-        </w:rPr>
-        <w:t>Exception Scenario:</w:t>
-      </w:r>
-      <w:r>
-        <w:t xml:space="preserve"> none</w:t>
-      </w:r>
-    </w:p>
-    <w:p>
-      <w:r>
-        <w:rPr>
-          <w:b/>
-          <w:i/>
-        </w:rPr>
-        <w:t>UC8</w:t>
-      </w:r>
-      <w:r>
-        <w:t>: Compare Averages</w:t>
-      </w:r>
-    </w:p>
-    <w:p>
-      <w:r>
-        <w:rPr>
-          <w:b/>
-          <w:i/>
-        </w:rPr>
-        <w:t>Primary Actor:</w:t>
-      </w:r>
-      <w:r>
-        <w:t xml:space="preserve"> Administrator, Faculty</w:t>
-      </w:r>
-    </w:p>
-    <w:p>
-      <w:r>
-        <w:rPr>
-          <w:b/>
-          <w:i/>
-        </w:rPr>
-        <w:t>Precondition:</w:t>
-      </w:r>
-      <w:r>
-        <w:t xml:space="preserve"> Logged into the system</w:t>
-      </w:r>
-    </w:p>
-    <w:p>
-      <w:r>
-        <w:rPr>
-          <w:b/>
-          <w:i/>
-        </w:rPr>
-        <w:t>Main Success Scenario</w:t>
-      </w:r>
-      <w:r>
-        <w:t>:</w:t>
-      </w:r>
-    </w:p>
-    <w:p>
-      <w:pPr>
-        <w:pStyle w:val="ListParagraph"/>
-        <w:numPr>
-          <w:ilvl w:val="0"/>
-          <w:numId w:val="20"/>
-        </w:numPr>
-      </w:pPr>
-      <w:r>
-        <w:t>View different series of average against each other</w:t>
-      </w:r>
-    </w:p>
-    <w:p>
-      <w:pPr>
-        <w:pStyle w:val="ListParagraph"/>
-        <w:numPr>
-          <w:ilvl w:val="0"/>
-          <w:numId w:val="20"/>
-        </w:numPr>
-      </w:pPr>
-      <w:r>
-        <w:t>Faculty compare differently view averages available to him/her</w:t>
-      </w:r>
-    </w:p>
-    <w:p>
-      <w:pPr>
-        <w:pStyle w:val="ListParagraph"/>
-        <w:numPr>
-          <w:ilvl w:val="0"/>
-          <w:numId w:val="20"/>
-        </w:numPr>
-      </w:pPr>
-      <w:r>
-        <w:lastRenderedPageBreak/>
-        <w:t>Administrator compare differently viewed averages available to him/her</w:t>
-      </w:r>
-    </w:p>
-    <w:p>
-      <w:r>
-        <w:rPr>
-          <w:b/>
-          <w:i/>
-        </w:rPr>
-        <w:t>Exception Scenario</w:t>
-      </w:r>
-      <w:r>
-        <w:t>: none</w:t>
-      </w:r>
+      <w:bookmarkStart w:id="0" w:name="_GoBack"/>
+      <w:bookmarkEnd w:id="0"/>
     </w:p>
     <w:sectPr>
       <w:pgSz w:w="12240" w:h="15840"/>
@@ -1524,6 +635,92 @@
     </w:lvl>
   </w:abstractNum>
   <w:abstractNum w:abstractNumId="3">
+    <w:nsid w:val="1D6B569B"/>
+    <w:multiLevelType w:val="hybridMultilevel"/>
+    <w:tmpl w:val="74A661D0"/>
+    <w:lvl w:ilvl="0" w:tplc="0409000F">
+      <w:start w:val="1"/>
+      <w:numFmt w:val="decimal"/>
+      <w:lvlText w:val="%1."/>
+      <w:lvlJc w:val="left"/>
+      <w:pPr>
+        <w:ind w:left="720" w:hanging="360"/>
+      </w:pPr>
+    </w:lvl>
+    <w:lvl w:ilvl="1" w:tplc="04090019" w:tentative="1">
+      <w:start w:val="1"/>
+      <w:numFmt w:val="lowerLetter"/>
+      <w:lvlText w:val="%2."/>
+      <w:lvlJc w:val="left"/>
+      <w:pPr>
+        <w:ind w:left="1440" w:hanging="360"/>
+      </w:pPr>
+    </w:lvl>
+    <w:lvl w:ilvl="2" w:tplc="0409001B" w:tentative="1">
+      <w:start w:val="1"/>
+      <w:numFmt w:val="lowerRoman"/>
+      <w:lvlText w:val="%3."/>
+      <w:lvlJc w:val="right"/>
+      <w:pPr>
+        <w:ind w:left="2160" w:hanging="180"/>
+      </w:pPr>
+    </w:lvl>
+    <w:lvl w:ilvl="3" w:tplc="0409000F" w:tentative="1">
+      <w:start w:val="1"/>
+      <w:numFmt w:val="decimal"/>
+      <w:lvlText w:val="%4."/>
+      <w:lvlJc w:val="left"/>
+      <w:pPr>
+        <w:ind w:left="2880" w:hanging="360"/>
+      </w:pPr>
+    </w:lvl>
+    <w:lvl w:ilvl="4" w:tplc="04090019" w:tentative="1">
+      <w:start w:val="1"/>
+      <w:numFmt w:val="lowerLetter"/>
+      <w:lvlText w:val="%5."/>
+      <w:lvlJc w:val="left"/>
+      <w:pPr>
+        <w:ind w:left="3600" w:hanging="360"/>
+      </w:pPr>
+    </w:lvl>
+    <w:lvl w:ilvl="5" w:tplc="0409001B" w:tentative="1">
+      <w:start w:val="1"/>
+      <w:numFmt w:val="lowerRoman"/>
+      <w:lvlText w:val="%6."/>
+      <w:lvlJc w:val="right"/>
+      <w:pPr>
+        <w:ind w:left="4320" w:hanging="180"/>
+      </w:pPr>
+    </w:lvl>
+    <w:lvl w:ilvl="6" w:tplc="0409000F" w:tentative="1">
+      <w:start w:val="1"/>
+      <w:numFmt w:val="decimal"/>
+      <w:lvlText w:val="%7."/>
+      <w:lvlJc w:val="left"/>
+      <w:pPr>
+        <w:ind w:left="5040" w:hanging="360"/>
+      </w:pPr>
+    </w:lvl>
+    <w:lvl w:ilvl="7" w:tplc="04090019" w:tentative="1">
+      <w:start w:val="1"/>
+      <w:numFmt w:val="lowerLetter"/>
+      <w:lvlText w:val="%8."/>
+      <w:lvlJc w:val="left"/>
+      <w:pPr>
+        <w:ind w:left="5760" w:hanging="360"/>
+      </w:pPr>
+    </w:lvl>
+    <w:lvl w:ilvl="8" w:tplc="0409001B" w:tentative="1">
+      <w:start w:val="1"/>
+      <w:numFmt w:val="lowerRoman"/>
+      <w:lvlText w:val="%9."/>
+      <w:lvlJc w:val="right"/>
+      <w:pPr>
+        <w:ind w:left="6480" w:hanging="180"/>
+      </w:pPr>
+    </w:lvl>
+  </w:abstractNum>
+  <w:abstractNum w:abstractNumId="4">
     <w:nsid w:val="249A4F20"/>
     <w:multiLevelType w:val="hybridMultilevel"/>
     <w:tmpl w:val="A7CCB878"/>
@@ -1609,7 +806,7 @@
       </w:pPr>
     </w:lvl>
   </w:abstractNum>
-  <w:abstractNum w:abstractNumId="4">
+  <w:abstractNum w:abstractNumId="5">
     <w:nsid w:val="2FC42B74"/>
     <w:multiLevelType w:val="hybridMultilevel"/>
     <w:tmpl w:val="0B8E9B8A"/>
@@ -1695,7 +892,7 @@
       </w:pPr>
     </w:lvl>
   </w:abstractNum>
-  <w:abstractNum w:abstractNumId="5">
+  <w:abstractNum w:abstractNumId="6">
     <w:nsid w:val="3573343E"/>
     <w:multiLevelType w:val="hybridMultilevel"/>
     <w:tmpl w:val="A7CCB878"/>
@@ -1781,7 +978,7 @@
       </w:pPr>
     </w:lvl>
   </w:abstractNum>
-  <w:abstractNum w:abstractNumId="6">
+  <w:abstractNum w:abstractNumId="7">
     <w:nsid w:val="360A5E54"/>
     <w:multiLevelType w:val="hybridMultilevel"/>
     <w:tmpl w:val="1FBAA84E"/>
@@ -1894,7 +1091,7 @@
       </w:rPr>
     </w:lvl>
   </w:abstractNum>
-  <w:abstractNum w:abstractNumId="7">
+  <w:abstractNum w:abstractNumId="8">
     <w:nsid w:val="38833A3E"/>
     <w:multiLevelType w:val="hybridMultilevel"/>
     <w:tmpl w:val="564E5356"/>
@@ -2007,7 +1204,7 @@
       </w:rPr>
     </w:lvl>
   </w:abstractNum>
-  <w:abstractNum w:abstractNumId="8">
+  <w:abstractNum w:abstractNumId="9">
     <w:nsid w:val="3A702282"/>
     <w:multiLevelType w:val="hybridMultilevel"/>
     <w:tmpl w:val="BF76C8E2"/>
@@ -2096,7 +1293,7 @@
       </w:pPr>
     </w:lvl>
   </w:abstractNum>
-  <w:abstractNum w:abstractNumId="9">
+  <w:abstractNum w:abstractNumId="10">
     <w:nsid w:val="3B9F0C15"/>
     <w:multiLevelType w:val="hybridMultilevel"/>
     <w:tmpl w:val="81728860"/>
@@ -2185,7 +1382,7 @@
       </w:pPr>
     </w:lvl>
   </w:abstractNum>
-  <w:abstractNum w:abstractNumId="10">
+  <w:abstractNum w:abstractNumId="11">
     <w:nsid w:val="45A757D8"/>
     <w:multiLevelType w:val="hybridMultilevel"/>
     <w:tmpl w:val="B4140DC8"/>
@@ -2271,7 +1468,7 @@
       </w:pPr>
     </w:lvl>
   </w:abstractNum>
-  <w:abstractNum w:abstractNumId="11">
+  <w:abstractNum w:abstractNumId="12">
     <w:nsid w:val="490E4F99"/>
     <w:multiLevelType w:val="hybridMultilevel"/>
     <w:tmpl w:val="3906F1B8"/>
@@ -2384,7 +1581,7 @@
       </w:rPr>
     </w:lvl>
   </w:abstractNum>
-  <w:abstractNum w:abstractNumId="12">
+  <w:abstractNum w:abstractNumId="13">
     <w:nsid w:val="497601E8"/>
     <w:multiLevelType w:val="hybridMultilevel"/>
     <w:tmpl w:val="AEA0CE54"/>
@@ -2470,7 +1667,7 @@
       </w:pPr>
     </w:lvl>
   </w:abstractNum>
-  <w:abstractNum w:abstractNumId="13">
+  <w:abstractNum w:abstractNumId="14">
     <w:nsid w:val="50F933F7"/>
     <w:multiLevelType w:val="hybridMultilevel"/>
     <w:tmpl w:val="8CA2994A"/>
@@ -2556,7 +1753,93 @@
       </w:pPr>
     </w:lvl>
   </w:abstractNum>
-  <w:abstractNum w:abstractNumId="14">
+  <w:abstractNum w:abstractNumId="15">
+    <w:nsid w:val="5965483B"/>
+    <w:multiLevelType w:val="hybridMultilevel"/>
+    <w:tmpl w:val="70D058D2"/>
+    <w:lvl w:ilvl="0" w:tplc="0409000F">
+      <w:start w:val="1"/>
+      <w:numFmt w:val="decimal"/>
+      <w:lvlText w:val="%1."/>
+      <w:lvlJc w:val="left"/>
+      <w:pPr>
+        <w:ind w:left="720" w:hanging="360"/>
+      </w:pPr>
+    </w:lvl>
+    <w:lvl w:ilvl="1" w:tplc="04090019" w:tentative="1">
+      <w:start w:val="1"/>
+      <w:numFmt w:val="lowerLetter"/>
+      <w:lvlText w:val="%2."/>
+      <w:lvlJc w:val="left"/>
+      <w:pPr>
+        <w:ind w:left="1440" w:hanging="360"/>
+      </w:pPr>
+    </w:lvl>
+    <w:lvl w:ilvl="2" w:tplc="0409001B" w:tentative="1">
+      <w:start w:val="1"/>
+      <w:numFmt w:val="lowerRoman"/>
+      <w:lvlText w:val="%3."/>
+      <w:lvlJc w:val="right"/>
+      <w:pPr>
+        <w:ind w:left="2160" w:hanging="180"/>
+      </w:pPr>
+    </w:lvl>
+    <w:lvl w:ilvl="3" w:tplc="0409000F" w:tentative="1">
+      <w:start w:val="1"/>
+      <w:numFmt w:val="decimal"/>
+      <w:lvlText w:val="%4."/>
+      <w:lvlJc w:val="left"/>
+      <w:pPr>
+        <w:ind w:left="2880" w:hanging="360"/>
+      </w:pPr>
+    </w:lvl>
+    <w:lvl w:ilvl="4" w:tplc="04090019" w:tentative="1">
+      <w:start w:val="1"/>
+      <w:numFmt w:val="lowerLetter"/>
+      <w:lvlText w:val="%5."/>
+      <w:lvlJc w:val="left"/>
+      <w:pPr>
+        <w:ind w:left="3600" w:hanging="360"/>
+      </w:pPr>
+    </w:lvl>
+    <w:lvl w:ilvl="5" w:tplc="0409001B" w:tentative="1">
+      <w:start w:val="1"/>
+      <w:numFmt w:val="lowerRoman"/>
+      <w:lvlText w:val="%6."/>
+      <w:lvlJc w:val="right"/>
+      <w:pPr>
+        <w:ind w:left="4320" w:hanging="180"/>
+      </w:pPr>
+    </w:lvl>
+    <w:lvl w:ilvl="6" w:tplc="0409000F" w:tentative="1">
+      <w:start w:val="1"/>
+      <w:numFmt w:val="decimal"/>
+      <w:lvlText w:val="%7."/>
+      <w:lvlJc w:val="left"/>
+      <w:pPr>
+        <w:ind w:left="5040" w:hanging="360"/>
+      </w:pPr>
+    </w:lvl>
+    <w:lvl w:ilvl="7" w:tplc="04090019" w:tentative="1">
+      <w:start w:val="1"/>
+      <w:numFmt w:val="lowerLetter"/>
+      <w:lvlText w:val="%8."/>
+      <w:lvlJc w:val="left"/>
+      <w:pPr>
+        <w:ind w:left="5760" w:hanging="360"/>
+      </w:pPr>
+    </w:lvl>
+    <w:lvl w:ilvl="8" w:tplc="0409001B" w:tentative="1">
+      <w:start w:val="1"/>
+      <w:numFmt w:val="lowerRoman"/>
+      <w:lvlText w:val="%9."/>
+      <w:lvlJc w:val="right"/>
+      <w:pPr>
+        <w:ind w:left="6480" w:hanging="180"/>
+      </w:pPr>
+    </w:lvl>
+  </w:abstractNum>
+  <w:abstractNum w:abstractNumId="16">
     <w:nsid w:val="61041B08"/>
     <w:multiLevelType w:val="hybridMultilevel"/>
     <w:tmpl w:val="4FB8D750"/>
@@ -2642,7 +1925,7 @@
       </w:pPr>
     </w:lvl>
   </w:abstractNum>
-  <w:abstractNum w:abstractNumId="15">
+  <w:abstractNum w:abstractNumId="17">
     <w:nsid w:val="65675F25"/>
     <w:multiLevelType w:val="hybridMultilevel"/>
     <w:tmpl w:val="8AE60654"/>
@@ -2728,7 +2011,7 @@
       </w:pPr>
     </w:lvl>
   </w:abstractNum>
-  <w:abstractNum w:abstractNumId="16">
+  <w:abstractNum w:abstractNumId="18">
     <w:nsid w:val="695648A4"/>
     <w:multiLevelType w:val="hybridMultilevel"/>
     <w:tmpl w:val="F514BD12"/>
@@ -2841,7 +2124,7 @@
       </w:rPr>
     </w:lvl>
   </w:abstractNum>
-  <w:abstractNum w:abstractNumId="17">
+  <w:abstractNum w:abstractNumId="19">
     <w:nsid w:val="6F1D7598"/>
     <w:multiLevelType w:val="hybridMultilevel"/>
     <w:tmpl w:val="4A449738"/>
@@ -2927,7 +2210,7 @@
       </w:pPr>
     </w:lvl>
   </w:abstractNum>
-  <w:abstractNum w:abstractNumId="18">
+  <w:abstractNum w:abstractNumId="20">
     <w:nsid w:val="75B14B11"/>
     <w:multiLevelType w:val="hybridMultilevel"/>
     <w:tmpl w:val="3834807A"/>
@@ -3040,7 +2323,7 @@
       </w:rPr>
     </w:lvl>
   </w:abstractNum>
-  <w:abstractNum w:abstractNumId="19">
+  <w:abstractNum w:abstractNumId="21">
     <w:nsid w:val="7A0317C3"/>
     <w:multiLevelType w:val="hybridMultilevel"/>
     <w:tmpl w:val="A85686E4"/>
@@ -3126,7 +2409,7 @@
       </w:pPr>
     </w:lvl>
   </w:abstractNum>
-  <w:abstractNum w:abstractNumId="20">
+  <w:abstractNum w:abstractNumId="22">
     <w:nsid w:val="7C54032A"/>
     <w:multiLevelType w:val="hybridMultilevel"/>
     <w:tmpl w:val="7CF2EF82"/>
@@ -3212,7 +2495,7 @@
       </w:pPr>
     </w:lvl>
   </w:abstractNum>
-  <w:abstractNum w:abstractNumId="21">
+  <w:abstractNum w:abstractNumId="23">
     <w:nsid w:val="7E4E3D26"/>
     <w:multiLevelType w:val="hybridMultilevel"/>
     <w:tmpl w:val="31528DD2"/>
@@ -3326,70 +2609,76 @@
     </w:lvl>
   </w:abstractNum>
   <w:num w:numId="1">
+    <w:abstractNumId w:val="9"/>
+  </w:num>
+  <w:num w:numId="2">
     <w:abstractNumId w:val="8"/>
   </w:num>
-  <w:num w:numId="2">
+  <w:num w:numId="3">
+    <w:abstractNumId w:val="18"/>
+  </w:num>
+  <w:num w:numId="4">
+    <w:abstractNumId w:val="20"/>
+  </w:num>
+  <w:num w:numId="5">
     <w:abstractNumId w:val="7"/>
   </w:num>
-  <w:num w:numId="3">
+  <w:num w:numId="6">
+    <w:abstractNumId w:val="14"/>
+  </w:num>
+  <w:num w:numId="7">
+    <w:abstractNumId w:val="19"/>
+  </w:num>
+  <w:num w:numId="8">
+    <w:abstractNumId w:val="10"/>
+  </w:num>
+  <w:num w:numId="9">
+    <w:abstractNumId w:val="12"/>
+  </w:num>
+  <w:num w:numId="10">
     <w:abstractNumId w:val="16"/>
   </w:num>
-  <w:num w:numId="4">
-    <w:abstractNumId w:val="18"/>
+  <w:num w:numId="11">
+    <w:abstractNumId w:val="5"/>
   </w:num>
-  <w:num w:numId="5">
-    <w:abstractNumId w:val="6"/>
-  </w:num>
-  <w:num w:numId="6">
+  <w:num w:numId="12">
     <w:abstractNumId w:val="13"/>
   </w:num>
-  <w:num w:numId="7">
-    <w:abstractNumId w:val="17"/>
-  </w:num>
-  <w:num w:numId="8">
-    <w:abstractNumId w:val="9"/>
-  </w:num>
-  <w:num w:numId="9">
-    <w:abstractNumId w:val="11"/>
-  </w:num>
-  <w:num w:numId="10">
-    <w:abstractNumId w:val="14"/>
-  </w:num>
-  <w:num w:numId="11">
-    <w:abstractNumId w:val="4"/>
-  </w:num>
-  <w:num w:numId="12">
-    <w:abstractNumId w:val="12"/>
-  </w:num>
   <w:num w:numId="13">
-    <w:abstractNumId w:val="19"/>
+    <w:abstractNumId w:val="21"/>
   </w:num>
   <w:num w:numId="14">
     <w:abstractNumId w:val="2"/>
   </w:num>
   <w:num w:numId="15">
-    <w:abstractNumId w:val="10"/>
+    <w:abstractNumId w:val="11"/>
   </w:num>
   <w:num w:numId="16">
     <w:abstractNumId w:val="1"/>
   </w:num>
   <w:num w:numId="17">
-    <w:abstractNumId w:val="3"/>
+    <w:abstractNumId w:val="4"/>
   </w:num>
   <w:num w:numId="18">
-    <w:abstractNumId w:val="5"/>
+    <w:abstractNumId w:val="6"/>
   </w:num>
   <w:num w:numId="19">
-    <w:abstractNumId w:val="20"/>
+    <w:abstractNumId w:val="22"/>
   </w:num>
   <w:num w:numId="20">
     <w:abstractNumId w:val="0"/>
   </w:num>
   <w:num w:numId="21">
-    <w:abstractNumId w:val="15"/>
+    <w:abstractNumId w:val="17"/>
   </w:num>
   <w:num w:numId="22">
-    <w:abstractNumId w:val="21"/>
+    <w:abstractNumId w:val="23"/>
+  </w:num>
+  <w:num w:numId="23">
+    <w:abstractNumId w:val="3"/>
+  </w:num>
+  <w:num w:numId="24">
+    <w:abstractNumId w:val="15"/>
   </w:num>
 </w:numbering>
 </file>

</xml_diff>